<commit_message>
handline empty line in file
</commit_message>
<xml_diff>
--- a/readMe.docx
+++ b/readMe.docx
@@ -4,6 +4,13 @@
   <w:body>
     <w:sdt>
       <w:sdtPr>
+        <w:rPr>
+          <w:rFonts w:ascii="Times New Roman" w:eastAsiaTheme="minorEastAsia" w:hAnsi="Times New Roman" w:cstheme="minorBidi"/>
+          <w:color w:val="auto"/>
+          <w:sz w:val="24"/>
+          <w:szCs w:val="22"/>
+          <w:lang w:val="en-AU" w:eastAsia="zh-CN"/>
+        </w:rPr>
         <w:id w:val="-1364051356"/>
         <w:docPartObj>
           <w:docPartGallery w:val="Table of Contents"/>
@@ -12,14 +19,9 @@
       </w:sdtPr>
       <w:sdtEndPr>
         <w:rPr>
-          <w:rFonts w:ascii="Times New Roman" w:eastAsiaTheme="minorEastAsia" w:hAnsi="Times New Roman" w:cstheme="minorBidi"/>
           <w:b/>
           <w:bCs/>
           <w:noProof/>
-          <w:color w:val="auto"/>
-          <w:sz w:val="24"/>
-          <w:szCs w:val="22"/>
-          <w:lang w:val="en-AU" w:eastAsia="zh-CN"/>
         </w:rPr>
       </w:sdtEndPr>
       <w:sdtContent>
@@ -984,7 +986,10 @@
     </w:p>
     <w:p>
       <w:r>
-        <w:t>To install the Mission to Mars system, you need to have IntelliJ IDEA or any other JAVA IDE</w:t>
+        <w:t xml:space="preserve">To install the Mission to Mars system, you need to have IntelliJ IDEA </w:t>
+      </w:r>
+      <w:r>
+        <w:t>and JAVA 11</w:t>
       </w:r>
       <w:r>
         <w:t xml:space="preserve"> in your computer. Once you set up the java environment in your PC, you need to open the project in your IDE.</w:t>
@@ -2259,130 +2264,11 @@
       <w:bookmarkEnd w:id="10"/>
     </w:p>
     <w:p>
-      <w:pPr>
-        <w:ind w:left="360"/>
-      </w:pPr>
-      <w:r>
-        <w:t>If users want to view existing missions, but system give a</w:t>
-      </w:r>
-      <w:r>
-        <w:t>n</w:t>
-      </w:r>
-      <w:r>
-        <w:t xml:space="preserve"> error message. That’s because there is a blank line in the MissionRequestData.txt</w:t>
-      </w:r>
-      <w:r>
-        <w:t xml:space="preserve">. The reason why this happen is that users may manually modify the MissionRequestData.txt. The error shouldn’t happen at most time until users open the MissionRequestData.txt file and type in some words </w:t>
-      </w:r>
-      <w:r>
-        <w:lastRenderedPageBreak/>
-        <w:t>instead of accessing the file through system. The solution is removing the blank line in the file.</w:t>
-      </w:r>
-    </w:p>
-    <w:p>
-      <w:r>
-        <w:rPr>
-          <w:noProof/>
-        </w:rPr>
-        <w:drawing>
-          <wp:inline distT="0" distB="0" distL="0" distR="0" wp14:anchorId="5661773B" wp14:editId="1DB57330">
-            <wp:extent cx="5136515" cy="2331927"/>
-            <wp:effectExtent l="0" t="0" r="6985" b="0"/>
-            <wp:docPr id="14" name="Picture 14"/>
-            <wp:cNvGraphicFramePr>
-              <a:graphicFrameLocks xmlns:a="http://schemas.openxmlformats.org/drawingml/2006/main" noChangeAspect="1"/>
-            </wp:cNvGraphicFramePr>
-            <a:graphic xmlns:a="http://schemas.openxmlformats.org/drawingml/2006/main">
-              <a:graphicData uri="http://schemas.openxmlformats.org/drawingml/2006/picture">
-                <pic:pic xmlns:pic="http://schemas.openxmlformats.org/drawingml/2006/picture">
-                  <pic:nvPicPr>
-                    <pic:cNvPr id="0" name="Picture 15"/>
-                    <pic:cNvPicPr>
-                      <a:picLocks noChangeAspect="1" noChangeArrowheads="1"/>
-                    </pic:cNvPicPr>
-                  </pic:nvPicPr>
-                  <pic:blipFill>
-                    <a:blip r:embed="rId27">
-                      <a:extLst>
-                        <a:ext uri="{28A0092B-C50C-407E-A947-70E740481C1C}">
-                          <a14:useLocalDpi xmlns:a14="http://schemas.microsoft.com/office/drawing/2010/main" val="0"/>
-                        </a:ext>
-                      </a:extLst>
-                    </a:blip>
-                    <a:srcRect/>
-                    <a:stretch>
-                      <a:fillRect/>
-                    </a:stretch>
-                  </pic:blipFill>
-                  <pic:spPr bwMode="auto">
-                    <a:xfrm>
-                      <a:off x="0" y="0"/>
-                      <a:ext cx="5157724" cy="2341556"/>
-                    </a:xfrm>
-                    <a:prstGeom prst="rect">
-                      <a:avLst/>
-                    </a:prstGeom>
-                    <a:noFill/>
-                  </pic:spPr>
-                </pic:pic>
-              </a:graphicData>
-            </a:graphic>
-          </wp:inline>
-        </w:drawing>
-      </w:r>
-    </w:p>
-    <w:p>
-      <w:r>
-        <w:rPr>
-          <w:noProof/>
-        </w:rPr>
-        <w:drawing>
-          <wp:inline distT="0" distB="0" distL="0" distR="0" wp14:anchorId="77217792" wp14:editId="7279DF66">
-            <wp:extent cx="6526122" cy="729325"/>
-            <wp:effectExtent l="0" t="0" r="0" b="0"/>
-            <wp:docPr id="16" name="Picture 16"/>
-            <wp:cNvGraphicFramePr>
-              <a:graphicFrameLocks xmlns:a="http://schemas.openxmlformats.org/drawingml/2006/main" noChangeAspect="1"/>
-            </wp:cNvGraphicFramePr>
-            <a:graphic xmlns:a="http://schemas.openxmlformats.org/drawingml/2006/main">
-              <a:graphicData uri="http://schemas.openxmlformats.org/drawingml/2006/picture">
-                <pic:pic xmlns:pic="http://schemas.openxmlformats.org/drawingml/2006/picture">
-                  <pic:nvPicPr>
-                    <pic:cNvPr id="0" name="Picture 17"/>
-                    <pic:cNvPicPr>
-                      <a:picLocks noChangeAspect="1" noChangeArrowheads="1"/>
-                    </pic:cNvPicPr>
-                  </pic:nvPicPr>
-                  <pic:blipFill>
-                    <a:blip r:embed="rId28" cstate="print">
-                      <a:extLst>
-                        <a:ext uri="{28A0092B-C50C-407E-A947-70E740481C1C}">
-                          <a14:useLocalDpi xmlns:a14="http://schemas.microsoft.com/office/drawing/2010/main" val="0"/>
-                        </a:ext>
-                      </a:extLst>
-                    </a:blip>
-                    <a:srcRect/>
-                    <a:stretch>
-                      <a:fillRect/>
-                    </a:stretch>
-                  </pic:blipFill>
-                  <pic:spPr bwMode="auto">
-                    <a:xfrm>
-                      <a:off x="0" y="0"/>
-                      <a:ext cx="6995559" cy="781787"/>
-                    </a:xfrm>
-                    <a:prstGeom prst="rect">
-                      <a:avLst/>
-                    </a:prstGeom>
-                    <a:noFill/>
-                  </pic:spPr>
-                </pic:pic>
-              </a:graphicData>
-            </a:graphic>
-          </wp:inline>
-        </w:drawing>
-      </w:r>
-    </w:p>
+      <w:r>
+        <w:t>No error found</w:t>
+      </w:r>
+    </w:p>
+    <w:p/>
     <w:sectPr>
       <w:pgSz w:w="11906" w:h="16838"/>
       <w:pgMar w:top="1440" w:right="1440" w:bottom="1440" w:left="1440" w:header="708" w:footer="708" w:gutter="0"/>
@@ -3523,7 +3409,7 @@
 </file>
 
 <file path=customXml/itemProps1.xml><?xml version="1.0" encoding="utf-8"?>
-<ds:datastoreItem xmlns:ds="http://schemas.openxmlformats.org/officeDocument/2006/customXml" ds:itemID="{37017B84-465E-47BC-9509-157D1F081CAD}">
+<ds:datastoreItem xmlns:ds="http://schemas.openxmlformats.org/officeDocument/2006/customXml" ds:itemID="{36F1CAC9-F240-4D7A-9007-CE83297F5AB4}">
   <ds:schemaRefs>
     <ds:schemaRef ds:uri="http://schemas.openxmlformats.org/officeDocument/2006/bibliography"/>
   </ds:schemaRefs>

</xml_diff>